<commit_message>
updated table doc with new table content
</commit_message>
<xml_diff>
--- a/table.docx
+++ b/table.docx
@@ -12,7 +12,41 @@
         <w:rPr>
           <w:lang w:val="en-US"/>
         </w:rPr>
-        <w:t>Imagine there’s new table here</w:t>
+        <w:t xml:space="preserve">Imagine there’s new table </w:t>
+      </w:r>
+      <w:proofErr w:type="gramStart"/>
+      <w:r>
+        <w:rPr>
+          <w:lang w:val="en-US"/>
+        </w:rPr>
+        <w:t>here</w:t>
+      </w:r>
+      <w:proofErr w:type="gramEnd"/>
+    </w:p>
+    <w:p>
+      <w:pPr>
+        <w:rPr>
+          <w:lang w:val="en-US"/>
+        </w:rPr>
+      </w:pPr>
+    </w:p>
+    <w:p>
+      <w:pPr>
+        <w:rPr>
+          <w:lang w:val="en-US"/>
+        </w:rPr>
+      </w:pPr>
+      <w:r>
+        <w:rPr>
+          <w:lang w:val="en-US"/>
+        </w:rPr>
+        <w:t>There’s table2 with some new content and images</w:t>
+      </w:r>
+      <w:r>
+        <w:rPr>
+          <w:lang w:val="en-US"/>
+        </w:rPr>
+        <w:t>.</w:t>
       </w:r>
     </w:p>
     <w:sectPr>

</xml_diff>